<commit_message>
brief2: Added 3 graphic explorations of my 3 concepts (pdf + .ai files).
</commit_message>
<xml_diff>
--- a/briefs/brief2/diptych posters/inspirations/1_garamond_poster.docx
+++ b/briefs/brief2/diptych posters/inspirations/1_garamond_poster.docx
@@ -46,8 +46,6 @@
           </wp:inline>
         </w:drawing>
       </w:r>
-      <w:bookmarkStart w:id="0" w:name="_GoBack"/>
-      <w:bookmarkEnd w:id="0"/>
     </w:p>
     <w:p>
       <w:pPr>
@@ -139,6 +137,96 @@
           </wp:inline>
         </w:drawing>
       </w:r>
+    </w:p>
+    <w:p>
+      <w:pPr>
+        <w:jc w:val="center"/>
+      </w:pPr>
+    </w:p>
+    <w:p>
+      <w:pPr>
+        <w:jc w:val="center"/>
+      </w:pPr>
+    </w:p>
+    <w:p>
+      <w:pPr>
+        <w:jc w:val="center"/>
+        <w:rPr>
+          <w:rFonts w:ascii="Garamond" w:hAnsi="Garamond"/>
+          <w:i/>
+          <w:iCs/>
+          <w:sz w:val="72"/>
+          <w:szCs w:val="72"/>
+        </w:rPr>
+      </w:pPr>
+      <w:r>
+        <w:rPr>
+          <w:rFonts w:ascii="Garamond" w:hAnsi="Garamond"/>
+          <w:i/>
+          <w:iCs/>
+          <w:sz w:val="72"/>
+          <w:szCs w:val="72"/>
+        </w:rPr>
+        <w:t>o</w:t>
+      </w:r>
+      <w:r>
+        <w:rPr>
+          <w:rFonts w:ascii="Garamond" w:hAnsi="Garamond"/>
+          <w:i/>
+          <w:iCs/>
+          <w:sz w:val="72"/>
+          <w:szCs w:val="72"/>
+        </w:rPr>
+        <w:t>Cc</w:t>
+      </w:r>
+      <w:r>
+        <w:rPr>
+          <w:rFonts w:ascii="Garamond" w:hAnsi="Garamond"/>
+          <w:sz w:val="72"/>
+          <w:szCs w:val="72"/>
+        </w:rPr>
+        <w:t>czZ</w:t>
+      </w:r>
+      <w:r>
+        <w:rPr>
+          <w:rFonts w:ascii="Garamond" w:hAnsi="Garamond"/>
+          <w:i/>
+          <w:iCs/>
+          <w:sz w:val="72"/>
+          <w:szCs w:val="72"/>
+        </w:rPr>
+        <w:t>zZ</w:t>
+      </w:r>
+      <w:r>
+        <w:rPr>
+          <w:rFonts w:ascii="Garamond" w:hAnsi="Garamond"/>
+          <w:i/>
+          <w:iCs/>
+          <w:sz w:val="72"/>
+          <w:szCs w:val="72"/>
+        </w:rPr>
+        <w:t>yY</w:t>
+      </w:r>
+    </w:p>
+    <w:p>
+      <w:pPr>
+        <w:jc w:val="center"/>
+        <w:rPr>
+          <w:rFonts w:ascii="Garamond" w:hAnsi="Garamond"/>
+          <w:sz w:val="72"/>
+          <w:szCs w:val="72"/>
+        </w:rPr>
+      </w:pPr>
+      <w:r>
+        <w:rPr>
+          <w:rFonts w:ascii="Garamond" w:hAnsi="Garamond"/>
+          <w:sz w:val="72"/>
+          <w:szCs w:val="72"/>
+        </w:rPr>
+        <w:t>YyGgaramond</w:t>
+      </w:r>
+      <w:bookmarkStart w:id="0" w:name="_GoBack"/>
+      <w:bookmarkEnd w:id="0"/>
     </w:p>
     <w:sectPr>
       <w:pgSz w:w="12240" w:h="15840"/>

</xml_diff>

<commit_message>
brief2: Updated the moodboard docx for the posters.
</commit_message>
<xml_diff>
--- a/briefs/brief2/diptych posters/inspirations/1_garamond_poster.docx
+++ b/briefs/brief2/diptych posters/inspirations/1_garamond_poster.docx
@@ -223,10 +223,54 @@
           <w:sz w:val="72"/>
           <w:szCs w:val="72"/>
         </w:rPr>
-        <w:t>YyGgaramond</w:t>
+        <w:t>Garamond</w:t>
+      </w:r>
+    </w:p>
+    <w:p>
+      <w:pPr>
+        <w:jc w:val="center"/>
+        <w:rPr>
+          <w:rFonts w:ascii="Garamond" w:hAnsi="Garamond"/>
+          <w:sz w:val="72"/>
+          <w:szCs w:val="72"/>
+        </w:rPr>
+      </w:pPr>
+      <w:r>
+        <w:rPr>
+          <w:rFonts w:ascii="Garamond" w:hAnsi="Garamond"/>
+          <w:sz w:val="72"/>
+          <w:szCs w:val="72"/>
+        </w:rPr>
+        <w:t>Legible from space.</w:t>
+      </w:r>
+      <w:r>
+        <w:rPr>
+          <w:rFonts w:ascii="Garamond" w:hAnsi="Garamond"/>
+          <w:sz w:val="72"/>
+          <w:szCs w:val="72"/>
+        </w:rPr>
+        <w:t>th</w:t>
       </w:r>
       <w:bookmarkStart w:id="0" w:name="_GoBack"/>
       <w:bookmarkEnd w:id="0"/>
+    </w:p>
+    <w:p>
+      <w:pPr>
+        <w:ind w:left="1440" w:firstLine="720"/>
+        <w:rPr>
+          <w:rFonts w:ascii="Garamond" w:hAnsi="Garamond"/>
+          <w:sz w:val="72"/>
+          <w:szCs w:val="72"/>
+        </w:rPr>
+      </w:pPr>
+      <w:r>
+        <w:rPr>
+          <w:rFonts w:ascii="Garamond" w:hAnsi="Garamond"/>
+          <w:sz w:val="72"/>
+          <w:szCs w:val="72"/>
+        </w:rPr>
+        <w:t>Peace amidst Chaos.</w:t>
+      </w:r>
     </w:p>
     <w:sectPr>
       <w:pgSz w:w="12240" w:h="15840"/>

</xml_diff>